<commit_message>
Ajout du cdc version pdf
</commit_message>
<xml_diff>
--- a/docs/Cahier des charges.docx
+++ b/docs/Cahier des charges.docx
@@ -1,6 +1,6 @@
 
 <file path=word/document.xml><?xml version="1.0" encoding="utf-8"?>
-<w:document xmlns:wpc="http://schemas.microsoft.com/office/word/2010/wordprocessingCanvas" xmlns:cx="http://schemas.microsoft.com/office/drawing/2014/chartex" xmlns:cx1="http://schemas.microsoft.com/office/drawing/2015/9/8/chartex" xmlns:cx2="http://schemas.microsoft.com/office/drawing/2015/10/21/chartex" xmlns:cx3="http://schemas.microsoft.com/office/drawing/2016/5/9/chartex" xmlns:cx4="http://schemas.microsoft.com/office/drawing/2016/5/10/chartex" xmlns:cx5="http://schemas.microsoft.com/office/drawing/2016/5/11/chartex" xmlns:cx6="http://schemas.microsoft.com/office/drawing/2016/5/12/chartex" xmlns:cx7="http://schemas.microsoft.com/office/drawing/2016/5/13/chartex" xmlns:cx8="http://schemas.microsoft.com/office/drawing/2016/5/14/chartex" xmlns:mc="http://schemas.openxmlformats.org/markup-compatibility/2006" xmlns:aink="http://schemas.microsoft.com/office/drawing/2016/ink" xmlns:am3d="http://schemas.microsoft.com/office/drawing/2017/model3d" xmlns:o="urn:schemas-microsoft-com:office:office" xmlns:oel="http://schemas.microsoft.com/office/2019/extlst" xmlns:r="http://schemas.openxmlformats.org/officeDocument/2006/relationships" xmlns:m="http://schemas.openxmlformats.org/officeDocument/2006/math" xmlns:v="urn:schemas-microsoft-com:vml" xmlns:wp14="http://schemas.microsoft.com/office/word/2010/wordprocessingDrawing" xmlns:wp="http://schemas.openxmlformats.org/drawingml/2006/wordprocessingDrawing" xmlns:w10="urn:schemas-microsoft-com:office:word" xmlns:w="http://schemas.openxmlformats.org/wordprocessingml/2006/main" xmlns:w14="http://schemas.microsoft.com/office/word/2010/wordml" xmlns:w15="http://schemas.microsoft.com/office/word/2012/wordml" xmlns:w16cex="http://schemas.microsoft.com/office/word/2018/wordml/cex" xmlns:w16cid="http://schemas.microsoft.com/office/word/2016/wordml/cid" xmlns:w16="http://schemas.microsoft.com/office/word/2018/wordml" xmlns:w16du="http://schemas.microsoft.com/office/word/2023/wordml/word16du" xmlns:w16sdtdh="http://schemas.microsoft.com/office/word/2020/wordml/sdtdatahash" xmlns:w16se="http://schemas.microsoft.com/office/word/2015/wordml/symex" xmlns:wpg="http://schemas.microsoft.com/office/word/2010/wordprocessingGroup" xmlns:wpi="http://schemas.microsoft.com/office/word/2010/wordprocessingInk" xmlns:wne="http://schemas.microsoft.com/office/word/2006/wordml" xmlns:wps="http://schemas.microsoft.com/office/word/2010/wordprocessingShape" mc:Ignorable="w14 w15 w16se w16cid w16 w16cex w16sdtdh w16du wp14">
+<w:document xmlns:wpc="http://schemas.microsoft.com/office/word/2010/wordprocessingCanvas" xmlns:cx="http://schemas.microsoft.com/office/drawing/2014/chartex" xmlns:cx1="http://schemas.microsoft.com/office/drawing/2015/9/8/chartex" xmlns:cx2="http://schemas.microsoft.com/office/drawing/2015/10/21/chartex" xmlns:cx3="http://schemas.microsoft.com/office/drawing/2016/5/9/chartex" xmlns:cx4="http://schemas.microsoft.com/office/drawing/2016/5/10/chartex" xmlns:cx5="http://schemas.microsoft.com/office/drawing/2016/5/11/chartex" xmlns:cx6="http://schemas.microsoft.com/office/drawing/2016/5/12/chartex" xmlns:cx7="http://schemas.microsoft.com/office/drawing/2016/5/13/chartex" xmlns:cx8="http://schemas.microsoft.com/office/drawing/2016/5/14/chartex" xmlns:mc="http://schemas.openxmlformats.org/markup-compatibility/2006" xmlns:aink="http://schemas.microsoft.com/office/drawing/2016/ink" xmlns:am3d="http://schemas.microsoft.com/office/drawing/2017/model3d" xmlns:o="urn:schemas-microsoft-com:office:office" xmlns:oel="http://schemas.microsoft.com/office/2019/extlst" xmlns:r="http://schemas.openxmlformats.org/officeDocument/2006/relationships" xmlns:m="http://schemas.openxmlformats.org/officeDocument/2006/math" xmlns:v="urn:schemas-microsoft-com:vml" xmlns:wp14="http://schemas.microsoft.com/office/word/2010/wordprocessingDrawing" xmlns:wp="http://schemas.openxmlformats.org/drawingml/2006/wordprocessingDrawing" xmlns:w10="urn:schemas-microsoft-com:office:word" xmlns:w="http://schemas.openxmlformats.org/wordprocessingml/2006/main" xmlns:w14="http://schemas.microsoft.com/office/word/2010/wordml" xmlns:w15="http://schemas.microsoft.com/office/word/2012/wordml" xmlns:w16cex="http://schemas.microsoft.com/office/word/2018/wordml/cex" xmlns:w16cid="http://schemas.microsoft.com/office/word/2016/wordml/cid" xmlns:w16="http://schemas.microsoft.com/office/word/2018/wordml" xmlns:w16sdtdh="http://schemas.microsoft.com/office/word/2020/wordml/sdtdatahash" xmlns:w16se="http://schemas.microsoft.com/office/word/2015/wordml/symex" xmlns:wpg="http://schemas.microsoft.com/office/word/2010/wordprocessingGroup" xmlns:wpi="http://schemas.microsoft.com/office/word/2010/wordprocessingInk" xmlns:wne="http://schemas.microsoft.com/office/word/2006/wordml" xmlns:wps="http://schemas.microsoft.com/office/word/2010/wordprocessingShape" mc:Ignorable="w14 w15 w16se w16cid w16 w16cex w16sdtdh wp14">
   <w:body>
     <w:sdt>
       <w:sdtPr>
@@ -208,7 +208,7 @@
                               <w:txbxContent>
                                 <w:p>
                                   <w:pPr>
-                                    <w:pStyle w:val="NoSpacing"/>
+                                    <w:pStyle w:val="Sansinterligne"/>
                                     <w:spacing w:after="240" w:line="216" w:lineRule="auto"/>
                                     <w:rPr>
                                       <w:rFonts w:asciiTheme="majorHAnsi" w:hAnsiTheme="majorHAnsi"/>
@@ -240,7 +240,7 @@
                                   <w:sdtContent>
                                     <w:p>
                                       <w:pPr>
-                                        <w:pStyle w:val="NoSpacing"/>
+                                        <w:pStyle w:val="Sansinterligne"/>
                                         <w:spacing w:line="216" w:lineRule="auto"/>
                                         <w:jc w:val="center"/>
                                         <w:rPr>
@@ -289,7 +289,7 @@
               </mc:Choice>
               <mc:Fallback>
                 <w:pict>
-                  <v:group w14:anchorId="54592270" id="Group 72" o:spid="_x0000_s1026" alt="Title: Titre et sous-titre avec graphique de repère de rognage" style="position:absolute;margin-left:0;margin-top:0;width:502.55pt;height:267.85pt;z-index:251658247;mso-position-horizontal:left;mso-position-horizontal-relative:page;mso-position-vertical:top;mso-position-vertical-relative:page;mso-width-relative:margin;mso-height-relative:margin" coordsize="63817,34015" o:gfxdata="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">
+                  <v:group w14:anchorId="54592270" id="Group 72" o:spid="_x0000_s1026" alt="Titre : Titre et sous-titre avec graphique de repère de rognage" style="position:absolute;margin-left:0;margin-top:0;width:502.55pt;height:267.85pt;z-index:251658247;mso-position-horizontal:left;mso-position-horizontal-relative:page;mso-position-vertical:top;mso-position-vertical-relative:page;mso-width-relative:margin;mso-height-relative:margin" coordsize="63817,34015" o:gfxdata="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">
                     <v:group id="Groupe 6" o:spid="_x0000_s1027" style="position:absolute;width:26426;height:34015" coordsize="26426,34015" o:gfxdata="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">
                       <v:shape id="Forme libre 3" o:spid="_x0000_s1028" style="position:absolute;left:5048;top:5048;width:21336;height:28670;visibility:visible;mso-wrap-style:square;v-text-anchor:top" coordsize="1344,1806" o:gfxdata="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" path="m168,1806l,1806,,,1344,r,165l168,165r,1641xe" fillcolor="#44546a [3215]" stroked="f">
                         <v:path arrowok="t" o:connecttype="custom" o:connectlocs="266700,2867025;0,2867025;0,0;2133600,0;2133600,261938;266700,261938;266700,2867025" o:connectangles="0,0,0,0,0,0,0"/>
@@ -305,7 +305,7 @@
                         <w:txbxContent>
                           <w:p>
                             <w:pPr>
-                              <w:pStyle w:val="NoSpacing"/>
+                              <w:pStyle w:val="Sansinterligne"/>
                               <w:spacing w:after="240" w:line="216" w:lineRule="auto"/>
                               <w:rPr>
                                 <w:rFonts w:asciiTheme="majorHAnsi" w:hAnsiTheme="majorHAnsi"/>
@@ -337,7 +337,7 @@
                             <w:sdtContent>
                               <w:p>
                                 <w:pPr>
-                                  <w:pStyle w:val="NoSpacing"/>
+                                  <w:pStyle w:val="Sansinterligne"/>
                                   <w:spacing w:line="216" w:lineRule="auto"/>
                                   <w:jc w:val="center"/>
                                   <w:rPr>
@@ -432,7 +432,7 @@
                   </wp:anchor>
                 </w:drawing>
               </mc:Choice>
-              <mc:Fallback xmlns:arto="http://schemas.microsoft.com/office/word/2006/arto">
+              <mc:Fallback xmlns:arto="http://schemas.microsoft.com/office/word/2006/arto" xmlns:w16du="http://schemas.microsoft.com/office/word/2023/wordml/word16du">
                 <w:pict>
                   <v:rect w14:anchorId="2E6F8CC0" id="Rectangle 77" o:spid="_x0000_s1026" alt="Titre : Couleur d’arrière-plan" style="position:absolute;margin-left:0;margin-top:0;width:8in;height:756pt;z-index:-251658240;visibility:visible;mso-wrap-style:square;mso-width-percent:941;mso-height-percent:954;mso-wrap-distance-left:9pt;mso-wrap-distance-top:0;mso-wrap-distance-right:9pt;mso-wrap-distance-bottom:0;mso-position-horizontal:center;mso-position-horizontal-relative:page;mso-position-vertical:center;mso-position-vertical-relative:page;mso-width-percent:941;mso-height-percent:954;mso-width-relative:page;mso-height-relative:page;v-text-anchor:top" o:gfxdata="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" fillcolor="white [3212]" stroked="f">
                     <w10:wrap anchorx="page" anchory="page"/>
@@ -710,7 +710,7 @@
                           <w:txbxContent>
                             <w:p>
                               <w:pPr>
-                                <w:pStyle w:val="NoSpacing"/>
+                                <w:pStyle w:val="Sansinterligne"/>
                                 <w:spacing w:after="240"/>
                                 <w:jc w:val="right"/>
                                 <w:rPr>
@@ -756,20 +756,8 @@
                                       <w:szCs w:val="28"/>
                                       <w:lang w:val="fr-FR"/>
                                     </w:rPr>
-                                    <w:t xml:space="preserve">Nicola </w:t>
+                                    <w:t>Nicola Piemontese</w:t>
                                   </w:r>
-                                  <w:proofErr w:type="spellStart"/>
-                                  <w:r>
-                                    <w:rPr>
-                                      <w:color w:val="0070C0"/>
-                                      <w:spacing w:val="10"/>
-                                      <w:sz w:val="28"/>
-                                      <w:szCs w:val="28"/>
-                                      <w:lang w:val="fr-FR"/>
-                                    </w:rPr>
-                                    <w:t>Piemontese</w:t>
-                                  </w:r>
-                                  <w:proofErr w:type="spellEnd"/>
                                   <w:r>
                                     <w:rPr>
                                       <w:color w:val="0070C0"/>
@@ -785,7 +773,7 @@
                             </w:p>
                             <w:p>
                               <w:pPr>
-                                <w:pStyle w:val="NoSpacing"/>
+                                <w:pStyle w:val="Sansinterligne"/>
                                 <w:jc w:val="right"/>
                                 <w:rPr>
                                   <w:color w:val="00B0F0"/>
@@ -858,7 +846,7 @@
           </mc:Choice>
           <mc:Fallback>
             <w:pict>
-              <v:group w14:anchorId="52641F64" id="Group 51" o:spid="_x0000_s1031" alt="Title: Auteur et nom d’entreprise avec graphique de repère de rognage" style="position:absolute;margin-left:0;margin-top:526.25pt;width:612.95pt;height:265.65pt;z-index:251658248;mso-position-horizontal-relative:page;mso-position-vertical-relative:page;mso-width-relative:margin;mso-height-relative:margin" coordorigin="-3282" coordsize="50000,33741" o:gfxdata="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">
+              <v:group w14:anchorId="52641F64" id="Group 51" o:spid="_x0000_s1031" alt="Titre : Auteur et nom d’entreprise avec graphique de repère de rognage" style="position:absolute;margin-left:0;margin-top:526.25pt;width:612.95pt;height:265.65pt;z-index:251658248;mso-position-horizontal-relative:page;mso-position-vertical-relative:page;mso-width-relative:margin;mso-height-relative:margin" coordorigin="-3282" coordsize="50000,33741" o:gfxdata="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">
                 <v:group id="Groupe 8" o:spid="_x0000_s1032" style="position:absolute;left:20383;width:26335;height:33741" coordsize="26289,33718" o:gfxdata="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">
                   <v:shape id="Forme libre 4" o:spid="_x0000_s1033" style="position:absolute;width:21336;height:28670;visibility:visible;mso-wrap-style:square;v-text-anchor:top" coordsize="1344,1806" o:gfxdata="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" path="m1344,1806l,1806,,1641r1176,l1176,r168,l1344,1806xe" fillcolor="#44546a [3215]" stroked="f">
                     <v:path arrowok="t" o:connecttype="custom" o:connectlocs="2133600,2867025;0,2867025;0,2605088;1866900,2605088;1866900,0;2133600,0;2133600,2867025" o:connectangles="0,0,0,0,0,0,0"/>
@@ -870,7 +858,7 @@
                     <w:txbxContent>
                       <w:p>
                         <w:pPr>
-                          <w:pStyle w:val="NoSpacing"/>
+                          <w:pStyle w:val="Sansinterligne"/>
                           <w:spacing w:after="240"/>
                           <w:jc w:val="right"/>
                           <w:rPr>
@@ -916,20 +904,8 @@
                                 <w:szCs w:val="28"/>
                                 <w:lang w:val="fr-FR"/>
                               </w:rPr>
-                              <w:t xml:space="preserve">Nicola </w:t>
+                              <w:t>Nicola Piemontese</w:t>
                             </w:r>
-                            <w:proofErr w:type="spellStart"/>
-                            <w:r>
-                              <w:rPr>
-                                <w:color w:val="0070C0"/>
-                                <w:spacing w:val="10"/>
-                                <w:sz w:val="28"/>
-                                <w:szCs w:val="28"/>
-                                <w:lang w:val="fr-FR"/>
-                              </w:rPr>
-                              <w:t>Piemontese</w:t>
-                            </w:r>
-                            <w:proofErr w:type="spellEnd"/>
                             <w:r>
                               <w:rPr>
                                 <w:color w:val="0070C0"/>
@@ -945,7 +921,7 @@
                       </w:p>
                       <w:p>
                         <w:pPr>
-                          <w:pStyle w:val="NoSpacing"/>
+                          <w:pStyle w:val="Sansinterligne"/>
                           <w:jc w:val="right"/>
                           <w:rPr>
                             <w:color w:val="00B0F0"/>
@@ -1016,6 +992,7 @@
         <w:rPr>
           <w:rFonts w:asciiTheme="minorHAnsi" w:eastAsiaTheme="minorHAnsi" w:hAnsiTheme="minorHAnsi" w:cstheme="minorBidi"/>
           <w:b w:val="0"/>
+          <w:bCs w:val="0"/>
           <w:color w:val="auto"/>
           <w:sz w:val="22"/>
           <w:szCs w:val="22"/>
@@ -1029,14 +1006,13 @@
       </w:sdtPr>
       <w:sdtEndPr>
         <w:rPr>
-          <w:bCs w:val="0"/>
           <w:noProof/>
         </w:rPr>
       </w:sdtEndPr>
       <w:sdtContent>
         <w:p>
           <w:pPr>
-            <w:pStyle w:val="TOCHeading"/>
+            <w:pStyle w:val="En-ttedetabledesmatires"/>
           </w:pPr>
           <w:r>
             <w:t>Table des matières</w:t>
@@ -1044,7 +1020,7 @@
         </w:p>
         <w:p>
           <w:pPr>
-            <w:pStyle w:val="TOC2"/>
+            <w:pStyle w:val="TM2"/>
             <w:tabs>
               <w:tab w:val="right" w:leader="dot" w:pos="9350"/>
             </w:tabs>
@@ -1078,7 +1054,7 @@
           <w:hyperlink w:anchor="_Toc150788716" w:history="1">
             <w:r>
               <w:rPr>
-                <w:rStyle w:val="Hyperlink"/>
+                <w:rStyle w:val="Lienhypertexte"/>
                 <w:noProof/>
                 <w:lang w:val="fr-FR"/>
               </w:rPr>
@@ -1136,7 +1112,7 @@
         </w:p>
         <w:p>
           <w:pPr>
-            <w:pStyle w:val="TOC2"/>
+            <w:pStyle w:val="TM2"/>
             <w:tabs>
               <w:tab w:val="right" w:leader="dot" w:pos="9350"/>
             </w:tabs>
@@ -1153,7 +1129,7 @@
           <w:hyperlink w:anchor="_Toc150788717" w:history="1">
             <w:r>
               <w:rPr>
-                <w:rStyle w:val="Hyperlink"/>
+                <w:rStyle w:val="Lienhypertexte"/>
                 <w:noProof/>
                 <w:lang w:val="fr-FR"/>
               </w:rPr>
@@ -1211,7 +1187,7 @@
         </w:p>
         <w:p>
           <w:pPr>
-            <w:pStyle w:val="TOC2"/>
+            <w:pStyle w:val="TM2"/>
             <w:tabs>
               <w:tab w:val="right" w:leader="dot" w:pos="9350"/>
             </w:tabs>
@@ -1228,7 +1204,7 @@
           <w:hyperlink w:anchor="_Toc150788718" w:history="1">
             <w:r>
               <w:rPr>
-                <w:rStyle w:val="Hyperlink"/>
+                <w:rStyle w:val="Lienhypertexte"/>
                 <w:noProof/>
                 <w:lang w:val="fr-FR"/>
               </w:rPr>
@@ -1286,7 +1262,7 @@
         </w:p>
         <w:p>
           <w:pPr>
-            <w:pStyle w:val="TOC2"/>
+            <w:pStyle w:val="TM2"/>
             <w:tabs>
               <w:tab w:val="right" w:leader="dot" w:pos="9350"/>
             </w:tabs>
@@ -1303,7 +1279,7 @@
           <w:hyperlink w:anchor="_Toc150788719" w:history="1">
             <w:r>
               <w:rPr>
-                <w:rStyle w:val="Hyperlink"/>
+                <w:rStyle w:val="Lienhypertexte"/>
                 <w:noProof/>
                 <w:lang w:val="fr-FR"/>
               </w:rPr>
@@ -1361,7 +1337,7 @@
         </w:p>
         <w:p>
           <w:pPr>
-            <w:pStyle w:val="TOC2"/>
+            <w:pStyle w:val="TM2"/>
             <w:tabs>
               <w:tab w:val="right" w:leader="dot" w:pos="9350"/>
             </w:tabs>
@@ -1378,7 +1354,7 @@
           <w:hyperlink w:anchor="_Toc150788720" w:history="1">
             <w:r>
               <w:rPr>
-                <w:rStyle w:val="Hyperlink"/>
+                <w:rStyle w:val="Lienhypertexte"/>
                 <w:noProof/>
                 <w:lang w:val="fr-FR"/>
               </w:rPr>
@@ -1436,7 +1412,7 @@
         </w:p>
         <w:p>
           <w:pPr>
-            <w:pStyle w:val="TOC2"/>
+            <w:pStyle w:val="TM2"/>
             <w:tabs>
               <w:tab w:val="right" w:leader="dot" w:pos="9350"/>
             </w:tabs>
@@ -1453,7 +1429,7 @@
           <w:hyperlink w:anchor="_Toc150788721" w:history="1">
             <w:r>
               <w:rPr>
-                <w:rStyle w:val="Hyperlink"/>
+                <w:rStyle w:val="Lienhypertexte"/>
                 <w:noProof/>
                 <w:lang w:val="fr-FR"/>
               </w:rPr>
@@ -1511,7 +1487,7 @@
         </w:p>
         <w:p>
           <w:pPr>
-            <w:pStyle w:val="TOC2"/>
+            <w:pStyle w:val="TM2"/>
             <w:tabs>
               <w:tab w:val="right" w:leader="dot" w:pos="9350"/>
             </w:tabs>
@@ -1528,7 +1504,7 @@
           <w:hyperlink w:anchor="_Toc150788722" w:history="1">
             <w:r>
               <w:rPr>
-                <w:rStyle w:val="Hyperlink"/>
+                <w:rStyle w:val="Lienhypertexte"/>
                 <w:noProof/>
                 <w:lang w:val="fr-FR"/>
               </w:rPr>
@@ -1586,7 +1562,7 @@
         </w:p>
         <w:p>
           <w:pPr>
-            <w:pStyle w:val="TOC2"/>
+            <w:pStyle w:val="TM2"/>
             <w:tabs>
               <w:tab w:val="right" w:leader="dot" w:pos="9350"/>
             </w:tabs>
@@ -1603,7 +1579,7 @@
           <w:hyperlink w:anchor="_Toc150788723" w:history="1">
             <w:r>
               <w:rPr>
-                <w:rStyle w:val="Hyperlink"/>
+                <w:rStyle w:val="Lienhypertexte"/>
                 <w:noProof/>
                 <w:lang w:val="fr-FR"/>
               </w:rPr>
@@ -1661,7 +1637,7 @@
         </w:p>
         <w:p>
           <w:pPr>
-            <w:pStyle w:val="TOC2"/>
+            <w:pStyle w:val="TM2"/>
             <w:tabs>
               <w:tab w:val="right" w:leader="dot" w:pos="9350"/>
             </w:tabs>
@@ -1678,7 +1654,7 @@
           <w:hyperlink w:anchor="_Toc150788724" w:history="1">
             <w:r>
               <w:rPr>
-                <w:rStyle w:val="Hyperlink"/>
+                <w:rStyle w:val="Lienhypertexte"/>
                 <w:noProof/>
                 <w:lang w:val="fr-FR"/>
               </w:rPr>
@@ -1780,7 +1756,7 @@
     </w:p>
     <w:p>
       <w:pPr>
-        <w:pStyle w:val="Heading2"/>
+        <w:pStyle w:val="Titre2"/>
         <w:rPr>
           <w:lang w:val="fr-FR"/>
         </w:rPr>
@@ -1790,6 +1766,7 @@
         <w:rPr>
           <w:lang w:val="fr-FR"/>
         </w:rPr>
+        <w:lastRenderedPageBreak/>
         <w:t xml:space="preserve">I </w:t>
       </w:r>
       <w:r>
@@ -1884,21 +1861,7 @@
         <w:rPr>
           <w:lang w:val="fr-FR"/>
         </w:rPr>
-        <w:t xml:space="preserve"> au fonctionnement de </w:t>
-      </w:r>
-      <w:proofErr w:type="spellStart"/>
-      <w:r>
-        <w:rPr>
-          <w:lang w:val="fr-FR"/>
-        </w:rPr>
-        <w:t>VirusTotal</w:t>
-      </w:r>
-      <w:proofErr w:type="spellEnd"/>
-      <w:r>
-        <w:rPr>
-          <w:lang w:val="fr-FR"/>
-        </w:rPr>
-        <w:t xml:space="preserve"> qui permettrait </w:t>
+        <w:t xml:space="preserve"> au fonctionnement de VirusTotal qui permettrait </w:t>
       </w:r>
       <w:r>
         <w:rPr>
@@ -1952,7 +1915,7 @@
     </w:p>
     <w:p>
       <w:pPr>
-        <w:pStyle w:val="Heading2"/>
+        <w:pStyle w:val="Titre2"/>
         <w:rPr>
           <w:lang w:val="fr-FR"/>
         </w:rPr>
@@ -2118,7 +2081,7 @@
     </w:p>
     <w:p>
       <w:pPr>
-        <w:pStyle w:val="Heading2"/>
+        <w:pStyle w:val="Titre2"/>
         <w:rPr>
           <w:lang w:val="fr-FR"/>
         </w:rPr>
@@ -2275,7 +2238,7 @@
     </w:p>
     <w:p>
       <w:pPr>
-        <w:pStyle w:val="Heading2"/>
+        <w:pStyle w:val="Titre2"/>
         <w:rPr>
           <w:lang w:val="fr-FR"/>
         </w:rPr>
@@ -2283,7 +2246,7 @@
     </w:p>
     <w:p>
       <w:pPr>
-        <w:pStyle w:val="Heading2"/>
+        <w:pStyle w:val="Titre2"/>
         <w:rPr>
           <w:lang w:val="fr-FR"/>
         </w:rPr>
@@ -2367,7 +2330,7 @@
     </w:p>
     <w:p>
       <w:pPr>
-        <w:pStyle w:val="Heading2"/>
+        <w:pStyle w:val="Titre2"/>
         <w:rPr>
           <w:lang w:val="fr-FR"/>
         </w:rPr>
@@ -2377,6 +2340,7 @@
         <w:rPr>
           <w:lang w:val="fr-FR"/>
         </w:rPr>
+        <w:lastRenderedPageBreak/>
         <w:t xml:space="preserve">V </w:t>
       </w:r>
       <w:r>
@@ -2396,7 +2360,7 @@
     </w:p>
     <w:p>
       <w:pPr>
-        <w:pStyle w:val="ListParagraph"/>
+        <w:pStyle w:val="Paragraphedeliste"/>
         <w:numPr>
           <w:ilvl w:val="0"/>
           <w:numId w:val="3"/>
@@ -2444,7 +2408,7 @@
     </w:p>
     <w:p>
       <w:pPr>
-        <w:pStyle w:val="ListParagraph"/>
+        <w:pStyle w:val="Paragraphedeliste"/>
         <w:numPr>
           <w:ilvl w:val="0"/>
           <w:numId w:val="3"/>
@@ -2462,7 +2426,7 @@
     </w:p>
     <w:p>
       <w:pPr>
-        <w:pStyle w:val="ListParagraph"/>
+        <w:pStyle w:val="Paragraphedeliste"/>
         <w:numPr>
           <w:ilvl w:val="0"/>
           <w:numId w:val="3"/>
@@ -2522,7 +2486,7 @@
     </w:p>
     <w:p>
       <w:pPr>
-        <w:pStyle w:val="ListParagraph"/>
+        <w:pStyle w:val="Paragraphedeliste"/>
         <w:numPr>
           <w:ilvl w:val="0"/>
           <w:numId w:val="3"/>
@@ -2552,7 +2516,7 @@
     </w:p>
     <w:p>
       <w:pPr>
-        <w:pStyle w:val="Heading2"/>
+        <w:pStyle w:val="Titre2"/>
         <w:rPr>
           <w:lang w:val="fr-FR"/>
         </w:rPr>
@@ -2560,7 +2524,7 @@
     </w:p>
     <w:p>
       <w:pPr>
-        <w:pStyle w:val="Heading2"/>
+        <w:pStyle w:val="Titre2"/>
         <w:rPr>
           <w:lang w:val="fr-FR"/>
         </w:rPr>
@@ -2606,7 +2570,7 @@
     </w:p>
     <w:p>
       <w:pPr>
-        <w:pStyle w:val="ListParagraph"/>
+        <w:pStyle w:val="Paragraphedeliste"/>
         <w:numPr>
           <w:ilvl w:val="0"/>
           <w:numId w:val="2"/>
@@ -2624,7 +2588,7 @@
     </w:p>
     <w:p>
       <w:pPr>
-        <w:pStyle w:val="ListParagraph"/>
+        <w:pStyle w:val="Paragraphedeliste"/>
         <w:numPr>
           <w:ilvl w:val="0"/>
           <w:numId w:val="2"/>
@@ -2642,7 +2606,7 @@
     </w:p>
     <w:p>
       <w:pPr>
-        <w:pStyle w:val="ListParagraph"/>
+        <w:pStyle w:val="Paragraphedeliste"/>
         <w:numPr>
           <w:ilvl w:val="1"/>
           <w:numId w:val="2"/>
@@ -2666,7 +2630,7 @@
     </w:p>
     <w:p>
       <w:pPr>
-        <w:pStyle w:val="ListParagraph"/>
+        <w:pStyle w:val="Paragraphedeliste"/>
         <w:numPr>
           <w:ilvl w:val="1"/>
           <w:numId w:val="2"/>
@@ -2690,7 +2654,7 @@
     </w:p>
     <w:p>
       <w:pPr>
-        <w:pStyle w:val="ListParagraph"/>
+        <w:pStyle w:val="Paragraphedeliste"/>
         <w:numPr>
           <w:ilvl w:val="1"/>
           <w:numId w:val="2"/>
@@ -2726,7 +2690,7 @@
     </w:p>
     <w:p>
       <w:pPr>
-        <w:pStyle w:val="ListParagraph"/>
+        <w:pStyle w:val="Paragraphedeliste"/>
         <w:numPr>
           <w:ilvl w:val="1"/>
           <w:numId w:val="2"/>
@@ -2762,7 +2726,7 @@
     </w:p>
     <w:p>
       <w:pPr>
-        <w:pStyle w:val="ListParagraph"/>
+        <w:pStyle w:val="Paragraphedeliste"/>
         <w:numPr>
           <w:ilvl w:val="0"/>
           <w:numId w:val="2"/>
@@ -2786,7 +2750,7 @@
     </w:p>
     <w:p>
       <w:pPr>
-        <w:pStyle w:val="ListParagraph"/>
+        <w:pStyle w:val="Paragraphedeliste"/>
         <w:numPr>
           <w:ilvl w:val="1"/>
           <w:numId w:val="2"/>
@@ -2840,7 +2804,7 @@
     </w:p>
     <w:p>
       <w:pPr>
-        <w:pStyle w:val="ListParagraph"/>
+        <w:pStyle w:val="Paragraphedeliste"/>
         <w:numPr>
           <w:ilvl w:val="2"/>
           <w:numId w:val="2"/>
@@ -2900,7 +2864,7 @@
     </w:p>
     <w:p>
       <w:pPr>
-        <w:pStyle w:val="ListParagraph"/>
+        <w:pStyle w:val="Paragraphedeliste"/>
         <w:numPr>
           <w:ilvl w:val="2"/>
           <w:numId w:val="2"/>
@@ -2936,7 +2900,7 @@
     </w:p>
     <w:p>
       <w:pPr>
-        <w:pStyle w:val="ListParagraph"/>
+        <w:pStyle w:val="Paragraphedeliste"/>
         <w:numPr>
           <w:ilvl w:val="1"/>
           <w:numId w:val="2"/>
@@ -2972,7 +2936,7 @@
     </w:p>
     <w:p>
       <w:pPr>
-        <w:pStyle w:val="ListParagraph"/>
+        <w:pStyle w:val="Paragraphedeliste"/>
         <w:numPr>
           <w:ilvl w:val="2"/>
           <w:numId w:val="2"/>
@@ -2990,7 +2954,7 @@
     </w:p>
     <w:p>
       <w:pPr>
-        <w:pStyle w:val="ListParagraph"/>
+        <w:pStyle w:val="Paragraphedeliste"/>
         <w:numPr>
           <w:ilvl w:val="2"/>
           <w:numId w:val="2"/>
@@ -3020,7 +2984,7 @@
     </w:p>
     <w:p>
       <w:pPr>
-        <w:pStyle w:val="ListParagraph"/>
+        <w:pStyle w:val="Paragraphedeliste"/>
         <w:numPr>
           <w:ilvl w:val="2"/>
           <w:numId w:val="2"/>
@@ -3056,7 +3020,7 @@
     </w:p>
     <w:p>
       <w:pPr>
-        <w:pStyle w:val="ListParagraph"/>
+        <w:pStyle w:val="Paragraphedeliste"/>
         <w:numPr>
           <w:ilvl w:val="3"/>
           <w:numId w:val="2"/>
@@ -3104,7 +3068,7 @@
     </w:p>
     <w:p>
       <w:pPr>
-        <w:pStyle w:val="ListParagraph"/>
+        <w:pStyle w:val="Paragraphedeliste"/>
         <w:numPr>
           <w:ilvl w:val="3"/>
           <w:numId w:val="2"/>
@@ -3182,7 +3146,7 @@
     </w:p>
     <w:p>
       <w:pPr>
-        <w:pStyle w:val="ListParagraph"/>
+        <w:pStyle w:val="Paragraphedeliste"/>
         <w:numPr>
           <w:ilvl w:val="2"/>
           <w:numId w:val="2"/>
@@ -3206,7 +3170,7 @@
     </w:p>
     <w:p>
       <w:pPr>
-        <w:pStyle w:val="ListParagraph"/>
+        <w:pStyle w:val="Paragraphedeliste"/>
         <w:numPr>
           <w:ilvl w:val="2"/>
           <w:numId w:val="2"/>
@@ -3236,7 +3200,7 @@
     </w:p>
     <w:p>
       <w:pPr>
-        <w:pStyle w:val="ListParagraph"/>
+        <w:pStyle w:val="Paragraphedeliste"/>
         <w:numPr>
           <w:ilvl w:val="0"/>
           <w:numId w:val="2"/>
@@ -3254,7 +3218,7 @@
     </w:p>
     <w:p>
       <w:pPr>
-        <w:pStyle w:val="ListParagraph"/>
+        <w:pStyle w:val="Paragraphedeliste"/>
         <w:numPr>
           <w:ilvl w:val="1"/>
           <w:numId w:val="2"/>
@@ -3350,7 +3314,7 @@
     </w:p>
     <w:p>
       <w:pPr>
-        <w:pStyle w:val="ListParagraph"/>
+        <w:pStyle w:val="Paragraphedeliste"/>
         <w:numPr>
           <w:ilvl w:val="2"/>
           <w:numId w:val="2"/>
@@ -3416,7 +3380,7 @@
     </w:p>
     <w:p>
       <w:pPr>
-        <w:pStyle w:val="ListParagraph"/>
+        <w:pStyle w:val="Paragraphedeliste"/>
         <w:numPr>
           <w:ilvl w:val="2"/>
           <w:numId w:val="2"/>
@@ -3443,7 +3407,6 @@
         </w:rPr>
         <w:t xml:space="preserve"> des fichiers dans des </w:t>
       </w:r>
-      <w:proofErr w:type="spellStart"/>
       <w:r>
         <w:rPr>
           <w:lang w:val="fr-FR"/>
@@ -3462,7 +3425,6 @@
         </w:rPr>
         <w:t>ox</w:t>
       </w:r>
-      <w:proofErr w:type="spellEnd"/>
       <w:r>
         <w:rPr>
           <w:lang w:val="fr-FR"/>
@@ -3496,7 +3458,7 @@
     </w:p>
     <w:p>
       <w:pPr>
-        <w:pStyle w:val="ListParagraph"/>
+        <w:pStyle w:val="Paragraphedeliste"/>
         <w:numPr>
           <w:ilvl w:val="1"/>
           <w:numId w:val="2"/>
@@ -3526,7 +3488,7 @@
     </w:p>
     <w:p>
       <w:pPr>
-        <w:pStyle w:val="ListParagraph"/>
+        <w:pStyle w:val="Paragraphedeliste"/>
         <w:numPr>
           <w:ilvl w:val="1"/>
           <w:numId w:val="2"/>
@@ -3563,7 +3525,7 @@
     </w:p>
     <w:p>
       <w:pPr>
-        <w:pStyle w:val="Heading2"/>
+        <w:pStyle w:val="Titre2"/>
         <w:rPr>
           <w:lang w:val="fr-FR"/>
         </w:rPr>
@@ -3571,7 +3533,7 @@
     </w:p>
     <w:p>
       <w:pPr>
-        <w:pStyle w:val="Heading2"/>
+        <w:pStyle w:val="Titre2"/>
         <w:rPr>
           <w:lang w:val="fr-FR"/>
         </w:rPr>
@@ -3593,7 +3555,7 @@
     </w:p>
     <w:p>
       <w:pPr>
-        <w:pStyle w:val="ListParagraph"/>
+        <w:pStyle w:val="Paragraphedeliste"/>
         <w:numPr>
           <w:ilvl w:val="0"/>
           <w:numId w:val="4"/>
@@ -3624,16 +3586,8 @@
         <w:rPr>
           <w:lang w:val="fr-FR"/>
         </w:rPr>
-        <w:t xml:space="preserve"> ou </w:t>
-      </w:r>
-      <w:proofErr w:type="spellStart"/>
-      <w:r>
-        <w:rPr>
-          <w:lang w:val="fr-FR"/>
-        </w:rPr>
-        <w:t>noSQL</w:t>
-      </w:r>
-      <w:proofErr w:type="spellEnd"/>
+        <w:t xml:space="preserve"> ou noSQL</w:t>
+      </w:r>
       <w:r>
         <w:rPr>
           <w:lang w:val="fr-FR"/>
@@ -3643,7 +3597,7 @@
     </w:p>
     <w:p>
       <w:pPr>
-        <w:pStyle w:val="ListParagraph"/>
+        <w:pStyle w:val="Paragraphedeliste"/>
         <w:numPr>
           <w:ilvl w:val="0"/>
           <w:numId w:val="4"/>
@@ -3674,26 +3628,12 @@
         <w:rPr>
           <w:lang w:val="fr-FR"/>
         </w:rPr>
-        <w:t xml:space="preserve">des pièces jointes doit se faire sur un </w:t>
-      </w:r>
-      <w:proofErr w:type="spellStart"/>
-      <w:r>
-        <w:rPr>
-          <w:lang w:val="fr-FR"/>
-        </w:rPr>
-        <w:t>bucket</w:t>
-      </w:r>
-      <w:proofErr w:type="spellEnd"/>
-      <w:r>
-        <w:rPr>
-          <w:lang w:val="fr-FR"/>
-        </w:rPr>
-        <w:t xml:space="preserve"> S3 ou équivalent.</w:t>
+        <w:t>des pièces jointes doit se faire sur un bucket S3 ou équivalent.</w:t>
       </w:r>
     </w:p>
     <w:p>
       <w:pPr>
-        <w:pStyle w:val="ListParagraph"/>
+        <w:pStyle w:val="Paragraphedeliste"/>
         <w:numPr>
           <w:ilvl w:val="0"/>
           <w:numId w:val="4"/>
@@ -3706,6 +3646,7 @@
         <w:rPr>
           <w:lang w:val="fr-FR"/>
         </w:rPr>
+        <w:lastRenderedPageBreak/>
         <w:t>L</w:t>
       </w:r>
       <w:r>
@@ -3724,20 +3665,12 @@
         <w:rPr>
           <w:lang w:val="fr-FR"/>
         </w:rPr>
-        <w:t xml:space="preserve">de type </w:t>
-      </w:r>
-      <w:proofErr w:type="spellStart"/>
-      <w:r>
-        <w:rPr>
-          <w:lang w:val="fr-FR"/>
-        </w:rPr>
-        <w:t>Kubernetes</w:t>
-      </w:r>
-      <w:proofErr w:type="spellEnd"/>
+        <w:t>de type Kubernetes</w:t>
+      </w:r>
     </w:p>
     <w:p>
       <w:pPr>
-        <w:pStyle w:val="ListParagraph"/>
+        <w:pStyle w:val="Paragraphedeliste"/>
         <w:numPr>
           <w:ilvl w:val="0"/>
           <w:numId w:val="4"/>
@@ -3810,21 +3743,7 @@
         <w:rPr>
           <w:lang w:val="fr-FR"/>
         </w:rPr>
-        <w:t xml:space="preserve">, </w:t>
-      </w:r>
-      <w:proofErr w:type="spellStart"/>
-      <w:r>
-        <w:rPr>
-          <w:lang w:val="fr-FR"/>
-        </w:rPr>
-        <w:t>burst</w:t>
-      </w:r>
-      <w:proofErr w:type="spellEnd"/>
-      <w:r>
-        <w:rPr>
-          <w:lang w:val="fr-FR"/>
-        </w:rPr>
-        <w:t xml:space="preserve"> éventuel à 200</w:t>
+        <w:t>, burst éventuel à 200</w:t>
       </w:r>
       <w:r>
         <w:rPr>
@@ -3835,7 +3754,7 @@
     </w:p>
     <w:p>
       <w:pPr>
-        <w:pStyle w:val="ListParagraph"/>
+        <w:pStyle w:val="Paragraphedeliste"/>
         <w:numPr>
           <w:ilvl w:val="0"/>
           <w:numId w:val="4"/>
@@ -3889,7 +3808,7 @@
     </w:p>
     <w:p>
       <w:pPr>
-        <w:pStyle w:val="Heading2"/>
+        <w:pStyle w:val="Titre2"/>
         <w:rPr>
           <w:lang w:val="fr-FR"/>
         </w:rPr>
@@ -3972,7 +3891,7 @@
     </w:p>
     <w:p>
       <w:pPr>
-        <w:pStyle w:val="Heading2"/>
+        <w:pStyle w:val="Titre2"/>
         <w:rPr>
           <w:lang w:val="fr-FR"/>
         </w:rPr>
@@ -4070,6 +3989,7 @@
           <w:u w:val="single"/>
           <w:lang w:val="fr-FR"/>
         </w:rPr>
+        <w:lastRenderedPageBreak/>
         <w:t>Page N°1 : Page d’accueil</w:t>
       </w:r>
     </w:p>
@@ -4164,6 +4084,7 @@
           <w:u w:val="single"/>
           <w:lang w:val="fr-FR"/>
         </w:rPr>
+        <w:lastRenderedPageBreak/>
         <w:t>Page N°2 – Page de connexion</w:t>
       </w:r>
     </w:p>
@@ -4298,6 +4219,7 @@
           <w:u w:val="single"/>
           <w:lang w:val="fr-FR"/>
         </w:rPr>
+        <w:lastRenderedPageBreak/>
         <w:t>Page N°3 – Page de création de compte</w:t>
       </w:r>
     </w:p>
@@ -4400,6 +4322,7 @@
           <w:u w:val="single"/>
           <w:lang w:val="fr-FR"/>
         </w:rPr>
+        <w:lastRenderedPageBreak/>
         <w:t>Page N°4 – Page de documentation d’API</w:t>
       </w:r>
     </w:p>
@@ -4502,6 +4425,7 @@
           <w:u w:val="single"/>
           <w:lang w:val="fr-FR"/>
         </w:rPr>
+        <w:lastRenderedPageBreak/>
         <w:t>Page N°5 – Page d’accueil (Utilisateur connecté)</w:t>
       </w:r>
     </w:p>
@@ -4626,6 +4550,7 @@
           <w:u w:val="single"/>
           <w:lang w:val="fr-FR"/>
         </w:rPr>
+        <w:lastRenderedPageBreak/>
         <w:t>Page N°6 – Page d’administration utilisateur</w:t>
       </w:r>
     </w:p>
@@ -4728,6 +4653,7 @@
           <w:u w:val="single"/>
           <w:lang w:val="fr-FR"/>
         </w:rPr>
+        <w:lastRenderedPageBreak/>
         <w:t>Page N°7 – Page d’historique scan</w:t>
       </w:r>
     </w:p>
@@ -4833,6 +4759,7 @@
           <w:u w:val="single"/>
           <w:lang w:val="fr-FR"/>
         </w:rPr>
+        <w:lastRenderedPageBreak/>
         <w:t>Page N°8 – Page de résultat scan</w:t>
       </w:r>
     </w:p>
@@ -4956,6 +4883,7 @@
         <w:rPr>
           <w:noProof/>
         </w:rPr>
+        <w:lastRenderedPageBreak/>
         <w:drawing>
           <wp:anchor distT="0" distB="0" distL="114300" distR="114300" simplePos="0" relativeHeight="251658246" behindDoc="1" locked="0" layoutInCell="1" allowOverlap="1" wp14:anchorId="00B0E563" wp14:editId="771A7B17">
             <wp:simplePos x="0" y="0"/>
@@ -5154,7 +5082,7 @@
 </file>
 
 <file path=word/endnotes.xml><?xml version="1.0" encoding="utf-8"?>
-<w:endnotes xmlns:wpc="http://schemas.microsoft.com/office/word/2010/wordprocessingCanvas" xmlns:cx="http://schemas.microsoft.com/office/drawing/2014/chartex" xmlns:cx1="http://schemas.microsoft.com/office/drawing/2015/9/8/chartex" xmlns:cx2="http://schemas.microsoft.com/office/drawing/2015/10/21/chartex" xmlns:cx3="http://schemas.microsoft.com/office/drawing/2016/5/9/chartex" xmlns:cx4="http://schemas.microsoft.com/office/drawing/2016/5/10/chartex" xmlns:cx5="http://schemas.microsoft.com/office/drawing/2016/5/11/chartex" xmlns:cx6="http://schemas.microsoft.com/office/drawing/2016/5/12/chartex" xmlns:cx7="http://schemas.microsoft.com/office/drawing/2016/5/13/chartex" xmlns:cx8="http://schemas.microsoft.com/office/drawing/2016/5/14/chartex" xmlns:mc="http://schemas.openxmlformats.org/markup-compatibility/2006" xmlns:aink="http://schemas.microsoft.com/office/drawing/2016/ink" xmlns:am3d="http://schemas.microsoft.com/office/drawing/2017/model3d" xmlns:o="urn:schemas-microsoft-com:office:office" xmlns:oel="http://schemas.microsoft.com/office/2019/extlst" xmlns:r="http://schemas.openxmlformats.org/officeDocument/2006/relationships" xmlns:m="http://schemas.openxmlformats.org/officeDocument/2006/math" xmlns:v="urn:schemas-microsoft-com:vml" xmlns:wp14="http://schemas.microsoft.com/office/word/2010/wordprocessingDrawing" xmlns:wp="http://schemas.openxmlformats.org/drawingml/2006/wordprocessingDrawing" xmlns:w10="urn:schemas-microsoft-com:office:word" xmlns:w="http://schemas.openxmlformats.org/wordprocessingml/2006/main" xmlns:w14="http://schemas.microsoft.com/office/word/2010/wordml" xmlns:w15="http://schemas.microsoft.com/office/word/2012/wordml" xmlns:w16cex="http://schemas.microsoft.com/office/word/2018/wordml/cex" xmlns:w16cid="http://schemas.microsoft.com/office/word/2016/wordml/cid" xmlns:w16="http://schemas.microsoft.com/office/word/2018/wordml" xmlns:w16du="http://schemas.microsoft.com/office/word/2023/wordml/word16du" xmlns:w16sdtdh="http://schemas.microsoft.com/office/word/2020/wordml/sdtdatahash" xmlns:w16se="http://schemas.microsoft.com/office/word/2015/wordml/symex" xmlns:wpg="http://schemas.microsoft.com/office/word/2010/wordprocessingGroup" xmlns:wpi="http://schemas.microsoft.com/office/word/2010/wordprocessingInk" xmlns:wne="http://schemas.microsoft.com/office/word/2006/wordml" xmlns:wps="http://schemas.microsoft.com/office/word/2010/wordprocessingShape" mc:Ignorable="w14 w15 w16se w16cid w16 w16cex w16sdtdh w16du wp14">
+<w:endnotes xmlns:wpc="http://schemas.microsoft.com/office/word/2010/wordprocessingCanvas" xmlns:cx="http://schemas.microsoft.com/office/drawing/2014/chartex" xmlns:cx1="http://schemas.microsoft.com/office/drawing/2015/9/8/chartex" xmlns:cx2="http://schemas.microsoft.com/office/drawing/2015/10/21/chartex" xmlns:cx3="http://schemas.microsoft.com/office/drawing/2016/5/9/chartex" xmlns:cx4="http://schemas.microsoft.com/office/drawing/2016/5/10/chartex" xmlns:cx5="http://schemas.microsoft.com/office/drawing/2016/5/11/chartex" xmlns:cx6="http://schemas.microsoft.com/office/drawing/2016/5/12/chartex" xmlns:cx7="http://schemas.microsoft.com/office/drawing/2016/5/13/chartex" xmlns:cx8="http://schemas.microsoft.com/office/drawing/2016/5/14/chartex" xmlns:mc="http://schemas.openxmlformats.org/markup-compatibility/2006" xmlns:aink="http://schemas.microsoft.com/office/drawing/2016/ink" xmlns:am3d="http://schemas.microsoft.com/office/drawing/2017/model3d" xmlns:o="urn:schemas-microsoft-com:office:office" xmlns:oel="http://schemas.microsoft.com/office/2019/extlst" xmlns:r="http://schemas.openxmlformats.org/officeDocument/2006/relationships" xmlns:m="http://schemas.openxmlformats.org/officeDocument/2006/math" xmlns:v="urn:schemas-microsoft-com:vml" xmlns:wp14="http://schemas.microsoft.com/office/word/2010/wordprocessingDrawing" xmlns:wp="http://schemas.openxmlformats.org/drawingml/2006/wordprocessingDrawing" xmlns:w10="urn:schemas-microsoft-com:office:word" xmlns:w="http://schemas.openxmlformats.org/wordprocessingml/2006/main" xmlns:w14="http://schemas.microsoft.com/office/word/2010/wordml" xmlns:w15="http://schemas.microsoft.com/office/word/2012/wordml" xmlns:w16cex="http://schemas.microsoft.com/office/word/2018/wordml/cex" xmlns:w16cid="http://schemas.microsoft.com/office/word/2016/wordml/cid" xmlns:w16="http://schemas.microsoft.com/office/word/2018/wordml" xmlns:w16sdtdh="http://schemas.microsoft.com/office/word/2020/wordml/sdtdatahash" xmlns:w16se="http://schemas.microsoft.com/office/word/2015/wordml/symex" xmlns:wpg="http://schemas.microsoft.com/office/word/2010/wordprocessingGroup" xmlns:wpi="http://schemas.microsoft.com/office/word/2010/wordprocessingInk" xmlns:wne="http://schemas.microsoft.com/office/word/2006/wordml" xmlns:wps="http://schemas.microsoft.com/office/word/2010/wordprocessingShape" mc:Ignorable="w14 w15 w16se w16cid w16 w16cex w16sdtdh wp14">
   <w:endnote w:type="separator" w:id="-1">
     <w:p>
       <w:pPr>
@@ -5186,7 +5114,7 @@
 </file>
 
 <file path=word/footer1.xml><?xml version="1.0" encoding="utf-8"?>
-<w:ftr xmlns:wpc="http://schemas.microsoft.com/office/word/2010/wordprocessingCanvas" xmlns:cx="http://schemas.microsoft.com/office/drawing/2014/chartex" xmlns:cx1="http://schemas.microsoft.com/office/drawing/2015/9/8/chartex" xmlns:cx2="http://schemas.microsoft.com/office/drawing/2015/10/21/chartex" xmlns:cx3="http://schemas.microsoft.com/office/drawing/2016/5/9/chartex" xmlns:cx4="http://schemas.microsoft.com/office/drawing/2016/5/10/chartex" xmlns:cx5="http://schemas.microsoft.com/office/drawing/2016/5/11/chartex" xmlns:cx6="http://schemas.microsoft.com/office/drawing/2016/5/12/chartex" xmlns:cx7="http://schemas.microsoft.com/office/drawing/2016/5/13/chartex" xmlns:cx8="http://schemas.microsoft.com/office/drawing/2016/5/14/chartex" xmlns:mc="http://schemas.openxmlformats.org/markup-compatibility/2006" xmlns:aink="http://schemas.microsoft.com/office/drawing/2016/ink" xmlns:am3d="http://schemas.microsoft.com/office/drawing/2017/model3d" xmlns:o="urn:schemas-microsoft-com:office:office" xmlns:oel="http://schemas.microsoft.com/office/2019/extlst" xmlns:r="http://schemas.openxmlformats.org/officeDocument/2006/relationships" xmlns:m="http://schemas.openxmlformats.org/officeDocument/2006/math" xmlns:v="urn:schemas-microsoft-com:vml" xmlns:wp14="http://schemas.microsoft.com/office/word/2010/wordprocessingDrawing" xmlns:wp="http://schemas.openxmlformats.org/drawingml/2006/wordprocessingDrawing" xmlns:w10="urn:schemas-microsoft-com:office:word" xmlns:w="http://schemas.openxmlformats.org/wordprocessingml/2006/main" xmlns:w14="http://schemas.microsoft.com/office/word/2010/wordml" xmlns:w15="http://schemas.microsoft.com/office/word/2012/wordml" xmlns:w16cex="http://schemas.microsoft.com/office/word/2018/wordml/cex" xmlns:w16cid="http://schemas.microsoft.com/office/word/2016/wordml/cid" xmlns:w16="http://schemas.microsoft.com/office/word/2018/wordml" xmlns:w16du="http://schemas.microsoft.com/office/word/2023/wordml/word16du" xmlns:w16sdtdh="http://schemas.microsoft.com/office/word/2020/wordml/sdtdatahash" xmlns:w16se="http://schemas.microsoft.com/office/word/2015/wordml/symex" xmlns:wpg="http://schemas.microsoft.com/office/word/2010/wordprocessingGroup" xmlns:wpi="http://schemas.microsoft.com/office/word/2010/wordprocessingInk" xmlns:wne="http://schemas.microsoft.com/office/word/2006/wordml" xmlns:wps="http://schemas.microsoft.com/office/word/2010/wordprocessingShape" mc:Ignorable="w14 w15 w16se w16cid w16 w16cex w16sdtdh w16du wp14">
+<w:ftr xmlns:wpc="http://schemas.microsoft.com/office/word/2010/wordprocessingCanvas" xmlns:cx="http://schemas.microsoft.com/office/drawing/2014/chartex" xmlns:cx1="http://schemas.microsoft.com/office/drawing/2015/9/8/chartex" xmlns:cx2="http://schemas.microsoft.com/office/drawing/2015/10/21/chartex" xmlns:cx3="http://schemas.microsoft.com/office/drawing/2016/5/9/chartex" xmlns:cx4="http://schemas.microsoft.com/office/drawing/2016/5/10/chartex" xmlns:cx5="http://schemas.microsoft.com/office/drawing/2016/5/11/chartex" xmlns:cx6="http://schemas.microsoft.com/office/drawing/2016/5/12/chartex" xmlns:cx7="http://schemas.microsoft.com/office/drawing/2016/5/13/chartex" xmlns:cx8="http://schemas.microsoft.com/office/drawing/2016/5/14/chartex" xmlns:mc="http://schemas.openxmlformats.org/markup-compatibility/2006" xmlns:aink="http://schemas.microsoft.com/office/drawing/2016/ink" xmlns:am3d="http://schemas.microsoft.com/office/drawing/2017/model3d" xmlns:o="urn:schemas-microsoft-com:office:office" xmlns:oel="http://schemas.microsoft.com/office/2019/extlst" xmlns:r="http://schemas.openxmlformats.org/officeDocument/2006/relationships" xmlns:m="http://schemas.openxmlformats.org/officeDocument/2006/math" xmlns:v="urn:schemas-microsoft-com:vml" xmlns:wp14="http://schemas.microsoft.com/office/word/2010/wordprocessingDrawing" xmlns:wp="http://schemas.openxmlformats.org/drawingml/2006/wordprocessingDrawing" xmlns:w10="urn:schemas-microsoft-com:office:word" xmlns:w="http://schemas.openxmlformats.org/wordprocessingml/2006/main" xmlns:w14="http://schemas.microsoft.com/office/word/2010/wordml" xmlns:w15="http://schemas.microsoft.com/office/word/2012/wordml" xmlns:w16cex="http://schemas.microsoft.com/office/word/2018/wordml/cex" xmlns:w16cid="http://schemas.microsoft.com/office/word/2016/wordml/cid" xmlns:w16="http://schemas.microsoft.com/office/word/2018/wordml" xmlns:w16sdtdh="http://schemas.microsoft.com/office/word/2020/wordml/sdtdatahash" xmlns:w16se="http://schemas.microsoft.com/office/word/2015/wordml/symex" xmlns:wpg="http://schemas.microsoft.com/office/word/2010/wordprocessingGroup" xmlns:wpi="http://schemas.microsoft.com/office/word/2010/wordprocessingInk" xmlns:wne="http://schemas.microsoft.com/office/word/2006/wordml" xmlns:wps="http://schemas.microsoft.com/office/word/2010/wordprocessingShape" mc:Ignorable="w14 w15 w16se w16cid w16 w16cex w16sdtdh wp14">
   <w:sdt>
     <w:sdtPr>
       <w:id w:val="1654174733"/>
@@ -5207,7 +5135,7 @@
         <w:sdtContent>
           <w:p>
             <w:pPr>
-              <w:pStyle w:val="Footer"/>
+              <w:pStyle w:val="Pieddepage"/>
               <w:jc w:val="right"/>
               <w:rPr>
                 <w:lang w:val="fr-FR"/>
@@ -5318,7 +5246,7 @@
   </w:sdt>
   <w:p>
     <w:pPr>
-      <w:pStyle w:val="Footer"/>
+      <w:pStyle w:val="Pieddepage"/>
       <w:jc w:val="center"/>
       <w:rPr>
         <w:lang w:val="fr-FR"/>
@@ -5328,28 +5256,14 @@
       <w:rPr>
         <w:lang w:val="fr-FR"/>
       </w:rPr>
-      <w:t xml:space="preserve">Cahier des charge – </w:t>
-    </w:r>
-    <w:proofErr w:type="spellStart"/>
-    <w:r>
-      <w:rPr>
-        <w:lang w:val="fr-FR"/>
-      </w:rPr>
-      <w:t>SentiMail</w:t>
-    </w:r>
-    <w:proofErr w:type="spellEnd"/>
-    <w:r>
-      <w:rPr>
-        <w:lang w:val="fr-FR"/>
-      </w:rPr>
-      <w:t xml:space="preserve"> – 5ICS</w:t>
+      <w:t>Cahier des charge – SentiMail – 5ICS</w:t>
     </w:r>
   </w:p>
 </w:ftr>
 </file>
 
 <file path=word/footnotes.xml><?xml version="1.0" encoding="utf-8"?>
-<w:footnotes xmlns:wpc="http://schemas.microsoft.com/office/word/2010/wordprocessingCanvas" xmlns:cx="http://schemas.microsoft.com/office/drawing/2014/chartex" xmlns:cx1="http://schemas.microsoft.com/office/drawing/2015/9/8/chartex" xmlns:cx2="http://schemas.microsoft.com/office/drawing/2015/10/21/chartex" xmlns:cx3="http://schemas.microsoft.com/office/drawing/2016/5/9/chartex" xmlns:cx4="http://schemas.microsoft.com/office/drawing/2016/5/10/chartex" xmlns:cx5="http://schemas.microsoft.com/office/drawing/2016/5/11/chartex" xmlns:cx6="http://schemas.microsoft.com/office/drawing/2016/5/12/chartex" xmlns:cx7="http://schemas.microsoft.com/office/drawing/2016/5/13/chartex" xmlns:cx8="http://schemas.microsoft.com/office/drawing/2016/5/14/chartex" xmlns:mc="http://schemas.openxmlformats.org/markup-compatibility/2006" xmlns:aink="http://schemas.microsoft.com/office/drawing/2016/ink" xmlns:am3d="http://schemas.microsoft.com/office/drawing/2017/model3d" xmlns:o="urn:schemas-microsoft-com:office:office" xmlns:oel="http://schemas.microsoft.com/office/2019/extlst" xmlns:r="http://schemas.openxmlformats.org/officeDocument/2006/relationships" xmlns:m="http://schemas.openxmlformats.org/officeDocument/2006/math" xmlns:v="urn:schemas-microsoft-com:vml" xmlns:wp14="http://schemas.microsoft.com/office/word/2010/wordprocessingDrawing" xmlns:wp="http://schemas.openxmlformats.org/drawingml/2006/wordprocessingDrawing" xmlns:w10="urn:schemas-microsoft-com:office:word" xmlns:w="http://schemas.openxmlformats.org/wordprocessingml/2006/main" xmlns:w14="http://schemas.microsoft.com/office/word/2010/wordml" xmlns:w15="http://schemas.microsoft.com/office/word/2012/wordml" xmlns:w16cex="http://schemas.microsoft.com/office/word/2018/wordml/cex" xmlns:w16cid="http://schemas.microsoft.com/office/word/2016/wordml/cid" xmlns:w16="http://schemas.microsoft.com/office/word/2018/wordml" xmlns:w16du="http://schemas.microsoft.com/office/word/2023/wordml/word16du" xmlns:w16sdtdh="http://schemas.microsoft.com/office/word/2020/wordml/sdtdatahash" xmlns:w16se="http://schemas.microsoft.com/office/word/2015/wordml/symex" xmlns:wpg="http://schemas.microsoft.com/office/word/2010/wordprocessingGroup" xmlns:wpi="http://schemas.microsoft.com/office/word/2010/wordprocessingInk" xmlns:wne="http://schemas.microsoft.com/office/word/2006/wordml" xmlns:wps="http://schemas.microsoft.com/office/word/2010/wordprocessingShape" mc:Ignorable="w14 w15 w16se w16cid w16 w16cex w16sdtdh w16du wp14">
+<w:footnotes xmlns:wpc="http://schemas.microsoft.com/office/word/2010/wordprocessingCanvas" xmlns:cx="http://schemas.microsoft.com/office/drawing/2014/chartex" xmlns:cx1="http://schemas.microsoft.com/office/drawing/2015/9/8/chartex" xmlns:cx2="http://schemas.microsoft.com/office/drawing/2015/10/21/chartex" xmlns:cx3="http://schemas.microsoft.com/office/drawing/2016/5/9/chartex" xmlns:cx4="http://schemas.microsoft.com/office/drawing/2016/5/10/chartex" xmlns:cx5="http://schemas.microsoft.com/office/drawing/2016/5/11/chartex" xmlns:cx6="http://schemas.microsoft.com/office/drawing/2016/5/12/chartex" xmlns:cx7="http://schemas.microsoft.com/office/drawing/2016/5/13/chartex" xmlns:cx8="http://schemas.microsoft.com/office/drawing/2016/5/14/chartex" xmlns:mc="http://schemas.openxmlformats.org/markup-compatibility/2006" xmlns:aink="http://schemas.microsoft.com/office/drawing/2016/ink" xmlns:am3d="http://schemas.microsoft.com/office/drawing/2017/model3d" xmlns:o="urn:schemas-microsoft-com:office:office" xmlns:oel="http://schemas.microsoft.com/office/2019/extlst" xmlns:r="http://schemas.openxmlformats.org/officeDocument/2006/relationships" xmlns:m="http://schemas.openxmlformats.org/officeDocument/2006/math" xmlns:v="urn:schemas-microsoft-com:vml" xmlns:wp14="http://schemas.microsoft.com/office/word/2010/wordprocessingDrawing" xmlns:wp="http://schemas.openxmlformats.org/drawingml/2006/wordprocessingDrawing" xmlns:w10="urn:schemas-microsoft-com:office:word" xmlns:w="http://schemas.openxmlformats.org/wordprocessingml/2006/main" xmlns:w14="http://schemas.microsoft.com/office/word/2010/wordml" xmlns:w15="http://schemas.microsoft.com/office/word/2012/wordml" xmlns:w16cex="http://schemas.microsoft.com/office/word/2018/wordml/cex" xmlns:w16cid="http://schemas.microsoft.com/office/word/2016/wordml/cid" xmlns:w16="http://schemas.microsoft.com/office/word/2018/wordml" xmlns:w16sdtdh="http://schemas.microsoft.com/office/word/2020/wordml/sdtdatahash" xmlns:w16se="http://schemas.microsoft.com/office/word/2015/wordml/symex" xmlns:wpg="http://schemas.microsoft.com/office/word/2010/wordprocessingGroup" xmlns:wpi="http://schemas.microsoft.com/office/word/2010/wordprocessingInk" xmlns:wne="http://schemas.microsoft.com/office/word/2006/wordml" xmlns:wps="http://schemas.microsoft.com/office/word/2010/wordprocessingShape" mc:Ignorable="w14 w15 w16se w16cid w16 w16cex w16sdtdh wp14">
   <w:footnote w:type="separator" w:id="-1">
     <w:p>
       <w:pPr>
@@ -5381,7 +5295,7 @@
 </file>
 
 <file path=word/numbering.xml><?xml version="1.0" encoding="utf-8"?>
-<w:numbering xmlns:wpc="http://schemas.microsoft.com/office/word/2010/wordprocessingCanvas" xmlns:cx="http://schemas.microsoft.com/office/drawing/2014/chartex" xmlns:cx1="http://schemas.microsoft.com/office/drawing/2015/9/8/chartex" xmlns:cx2="http://schemas.microsoft.com/office/drawing/2015/10/21/chartex" xmlns:cx3="http://schemas.microsoft.com/office/drawing/2016/5/9/chartex" xmlns:cx4="http://schemas.microsoft.com/office/drawing/2016/5/10/chartex" xmlns:cx5="http://schemas.microsoft.com/office/drawing/2016/5/11/chartex" xmlns:cx6="http://schemas.microsoft.com/office/drawing/2016/5/12/chartex" xmlns:cx7="http://schemas.microsoft.com/office/drawing/2016/5/13/chartex" xmlns:cx8="http://schemas.microsoft.com/office/drawing/2016/5/14/chartex" xmlns:mc="http://schemas.openxmlformats.org/markup-compatibility/2006" xmlns:aink="http://schemas.microsoft.com/office/drawing/2016/ink" xmlns:am3d="http://schemas.microsoft.com/office/drawing/2017/model3d" xmlns:o="urn:schemas-microsoft-com:office:office" xmlns:oel="http://schemas.microsoft.com/office/2019/extlst" xmlns:r="http://schemas.openxmlformats.org/officeDocument/2006/relationships" xmlns:m="http://schemas.openxmlformats.org/officeDocument/2006/math" xmlns:v="urn:schemas-microsoft-com:vml" xmlns:wp14="http://schemas.microsoft.com/office/word/2010/wordprocessingDrawing" xmlns:wp="http://schemas.openxmlformats.org/drawingml/2006/wordprocessingDrawing" xmlns:w10="urn:schemas-microsoft-com:office:word" xmlns:w="http://schemas.openxmlformats.org/wordprocessingml/2006/main" xmlns:w14="http://schemas.microsoft.com/office/word/2010/wordml" xmlns:w15="http://schemas.microsoft.com/office/word/2012/wordml" xmlns:w16cex="http://schemas.microsoft.com/office/word/2018/wordml/cex" xmlns:w16cid="http://schemas.microsoft.com/office/word/2016/wordml/cid" xmlns:w16="http://schemas.microsoft.com/office/word/2018/wordml" xmlns:w16du="http://schemas.microsoft.com/office/word/2023/wordml/word16du" xmlns:w16sdtdh="http://schemas.microsoft.com/office/word/2020/wordml/sdtdatahash" xmlns:w16se="http://schemas.microsoft.com/office/word/2015/wordml/symex" xmlns:wpg="http://schemas.microsoft.com/office/word/2010/wordprocessingGroup" xmlns:wpi="http://schemas.microsoft.com/office/word/2010/wordprocessingInk" xmlns:wne="http://schemas.microsoft.com/office/word/2006/wordml" xmlns:wps="http://schemas.microsoft.com/office/word/2010/wordprocessingShape" mc:Ignorable="w14 w15 w16se w16cid w16 w16cex w16sdtdh w16du wp14">
+<w:numbering xmlns:wpc="http://schemas.microsoft.com/office/word/2010/wordprocessingCanvas" xmlns:cx="http://schemas.microsoft.com/office/drawing/2014/chartex" xmlns:cx1="http://schemas.microsoft.com/office/drawing/2015/9/8/chartex" xmlns:cx2="http://schemas.microsoft.com/office/drawing/2015/10/21/chartex" xmlns:cx3="http://schemas.microsoft.com/office/drawing/2016/5/9/chartex" xmlns:cx4="http://schemas.microsoft.com/office/drawing/2016/5/10/chartex" xmlns:cx5="http://schemas.microsoft.com/office/drawing/2016/5/11/chartex" xmlns:cx6="http://schemas.microsoft.com/office/drawing/2016/5/12/chartex" xmlns:cx7="http://schemas.microsoft.com/office/drawing/2016/5/13/chartex" xmlns:cx8="http://schemas.microsoft.com/office/drawing/2016/5/14/chartex" xmlns:mc="http://schemas.openxmlformats.org/markup-compatibility/2006" xmlns:aink="http://schemas.microsoft.com/office/drawing/2016/ink" xmlns:am3d="http://schemas.microsoft.com/office/drawing/2017/model3d" xmlns:o="urn:schemas-microsoft-com:office:office" xmlns:oel="http://schemas.microsoft.com/office/2019/extlst" xmlns:r="http://schemas.openxmlformats.org/officeDocument/2006/relationships" xmlns:m="http://schemas.openxmlformats.org/officeDocument/2006/math" xmlns:v="urn:schemas-microsoft-com:vml" xmlns:wp14="http://schemas.microsoft.com/office/word/2010/wordprocessingDrawing" xmlns:wp="http://schemas.openxmlformats.org/drawingml/2006/wordprocessingDrawing" xmlns:w10="urn:schemas-microsoft-com:office:word" xmlns:w="http://schemas.openxmlformats.org/wordprocessingml/2006/main" xmlns:w14="http://schemas.microsoft.com/office/word/2010/wordml" xmlns:w15="http://schemas.microsoft.com/office/word/2012/wordml" xmlns:w16cex="http://schemas.microsoft.com/office/word/2018/wordml/cex" xmlns:w16cid="http://schemas.microsoft.com/office/word/2016/wordml/cid" xmlns:w16="http://schemas.microsoft.com/office/word/2018/wordml" xmlns:w16sdtdh="http://schemas.microsoft.com/office/word/2020/wordml/sdtdatahash" xmlns:w16se="http://schemas.microsoft.com/office/word/2015/wordml/symex" xmlns:wpg="http://schemas.microsoft.com/office/word/2010/wordprocessingGroup" xmlns:wpi="http://schemas.microsoft.com/office/word/2010/wordprocessingInk" xmlns:wne="http://schemas.microsoft.com/office/word/2006/wordml" xmlns:wps="http://schemas.microsoft.com/office/word/2010/wordprocessingShape" mc:Ignorable="w14 w15 w16se w16cid w16 w16cex w16sdtdh wp14">
   <w:abstractNum w:abstractNumId="0" w15:restartNumberingAfterBreak="0">
     <w:nsid w:val="0D05BE92"/>
     <w:multiLevelType w:val="hybridMultilevel"/>
@@ -5849,7 +5763,7 @@
 </file>
 
 <file path=word/styles.xml><?xml version="1.0" encoding="utf-8"?>
-<w:styles xmlns:mc="http://schemas.openxmlformats.org/markup-compatibility/2006" xmlns:r="http://schemas.openxmlformats.org/officeDocument/2006/relationships" xmlns:w="http://schemas.openxmlformats.org/wordprocessingml/2006/main" xmlns:w14="http://schemas.microsoft.com/office/word/2010/wordml" xmlns:w15="http://schemas.microsoft.com/office/word/2012/wordml" xmlns:w16cex="http://schemas.microsoft.com/office/word/2018/wordml/cex" xmlns:w16cid="http://schemas.microsoft.com/office/word/2016/wordml/cid" xmlns:w16="http://schemas.microsoft.com/office/word/2018/wordml" xmlns:w16du="http://schemas.microsoft.com/office/word/2023/wordml/word16du" xmlns:w16sdtdh="http://schemas.microsoft.com/office/word/2020/wordml/sdtdatahash" xmlns:w16se="http://schemas.microsoft.com/office/word/2015/wordml/symex" mc:Ignorable="w14 w15 w16se w16cid w16 w16cex w16sdtdh w16du">
+<w:styles xmlns:mc="http://schemas.openxmlformats.org/markup-compatibility/2006" xmlns:r="http://schemas.openxmlformats.org/officeDocument/2006/relationships" xmlns:w="http://schemas.openxmlformats.org/wordprocessingml/2006/main" xmlns:w14="http://schemas.microsoft.com/office/word/2010/wordml" xmlns:w15="http://schemas.microsoft.com/office/word/2012/wordml" xmlns:w16cex="http://schemas.microsoft.com/office/word/2018/wordml/cex" xmlns:w16cid="http://schemas.microsoft.com/office/word/2016/wordml/cid" xmlns:w16="http://schemas.microsoft.com/office/word/2018/wordml" xmlns:w16sdtdh="http://schemas.microsoft.com/office/word/2020/wordml/sdtdatahash" xmlns:w16se="http://schemas.microsoft.com/office/word/2015/wordml/symex" mc:Ignorable="w14 w15 w16se w16cid w16 w16cex w16sdtdh">
   <w:docDefaults>
     <w:rPrDefault>
       <w:rPr>
@@ -6247,11 +6161,11 @@
     <w:name w:val="Normal"/>
     <w:qFormat/>
   </w:style>
-  <w:style w:type="paragraph" w:styleId="Heading1">
+  <w:style w:type="paragraph" w:styleId="Titre1">
     <w:name w:val="heading 1"/>
     <w:basedOn w:val="Normal"/>
     <w:next w:val="Normal"/>
-    <w:link w:val="Heading1Char"/>
+    <w:link w:val="Titre1Car"/>
     <w:uiPriority w:val="9"/>
     <w:qFormat/>
     <w:rsid w:val="00AD64D7"/>
@@ -6268,11 +6182,11 @@
       <w:szCs w:val="32"/>
     </w:rPr>
   </w:style>
-  <w:style w:type="paragraph" w:styleId="Heading2">
+  <w:style w:type="paragraph" w:styleId="Titre2">
     <w:name w:val="heading 2"/>
     <w:basedOn w:val="Normal"/>
     <w:next w:val="Normal"/>
-    <w:link w:val="Heading2Char"/>
+    <w:link w:val="Titre2Car"/>
     <w:uiPriority w:val="9"/>
     <w:unhideWhenUsed/>
     <w:qFormat/>
@@ -6290,13 +6204,13 @@
       <w:szCs w:val="26"/>
     </w:rPr>
   </w:style>
-  <w:style w:type="character" w:default="1" w:styleId="DefaultParagraphFont">
+  <w:style w:type="character" w:default="1" w:styleId="Policepardfaut">
     <w:name w:val="Default Paragraph Font"/>
     <w:uiPriority w:val="1"/>
     <w:semiHidden/>
     <w:unhideWhenUsed/>
   </w:style>
-  <w:style w:type="table" w:default="1" w:styleId="TableNormal">
+  <w:style w:type="table" w:default="1" w:styleId="TableauNormal">
     <w:name w:val="Normal Table"/>
     <w:uiPriority w:val="99"/>
     <w:semiHidden/>
@@ -6311,16 +6225,16 @@
       </w:tblCellMar>
     </w:tblPr>
   </w:style>
-  <w:style w:type="numbering" w:default="1" w:styleId="NoList">
+  <w:style w:type="numbering" w:default="1" w:styleId="Aucuneliste">
     <w:name w:val="No List"/>
     <w:uiPriority w:val="99"/>
     <w:semiHidden/>
     <w:unhideWhenUsed/>
   </w:style>
-  <w:style w:type="character" w:customStyle="1" w:styleId="Heading2Char">
-    <w:name w:val="Heading 2 Char"/>
-    <w:basedOn w:val="DefaultParagraphFont"/>
-    <w:link w:val="Heading2"/>
+  <w:style w:type="character" w:customStyle="1" w:styleId="Titre2Car">
+    <w:name w:val="Titre 2 Car"/>
+    <w:basedOn w:val="Policepardfaut"/>
+    <w:link w:val="Titre2"/>
     <w:uiPriority w:val="9"/>
     <w:rsid w:val="00646465"/>
     <w:rPr>
@@ -6330,7 +6244,7 @@
       <w:szCs w:val="26"/>
     </w:rPr>
   </w:style>
-  <w:style w:type="paragraph" w:styleId="ListParagraph">
+  <w:style w:type="paragraph" w:styleId="Paragraphedeliste">
     <w:name w:val="List Paragraph"/>
     <w:basedOn w:val="Normal"/>
     <w:uiPriority w:val="34"/>
@@ -6341,10 +6255,10 @@
       <w:contextualSpacing/>
     </w:pPr>
   </w:style>
-  <w:style w:type="character" w:customStyle="1" w:styleId="Heading1Char">
-    <w:name w:val="Heading 1 Char"/>
-    <w:basedOn w:val="DefaultParagraphFont"/>
-    <w:link w:val="Heading1"/>
+  <w:style w:type="character" w:customStyle="1" w:styleId="Titre1Car">
+    <w:name w:val="Titre 1 Car"/>
+    <w:basedOn w:val="Policepardfaut"/>
+    <w:link w:val="Titre1"/>
     <w:uiPriority w:val="9"/>
     <w:rsid w:val="00AD64D7"/>
     <w:rPr>
@@ -6354,9 +6268,9 @@
       <w:szCs w:val="32"/>
     </w:rPr>
   </w:style>
-  <w:style w:type="paragraph" w:styleId="NoSpacing">
+  <w:style w:type="paragraph" w:styleId="Sansinterligne">
     <w:name w:val="No Spacing"/>
-    <w:link w:val="NoSpacingChar"/>
+    <w:link w:val="SansinterligneCar"/>
     <w:uiPriority w:val="1"/>
     <w:qFormat/>
     <w:rsid w:val="00A27067"/>
@@ -6368,10 +6282,10 @@
       <w:lang w:eastAsia="zh-CN"/>
     </w:rPr>
   </w:style>
-  <w:style w:type="character" w:customStyle="1" w:styleId="NoSpacingChar">
-    <w:name w:val="No Spacing Char"/>
-    <w:basedOn w:val="DefaultParagraphFont"/>
-    <w:link w:val="NoSpacing"/>
+  <w:style w:type="character" w:customStyle="1" w:styleId="SansinterligneCar">
+    <w:name w:val="Sans interligne Car"/>
+    <w:basedOn w:val="Policepardfaut"/>
+    <w:link w:val="Sansinterligne"/>
     <w:uiPriority w:val="1"/>
     <w:rsid w:val="00A27067"/>
     <w:rPr>
@@ -6379,9 +6293,9 @@
       <w:lang w:eastAsia="zh-CN"/>
     </w:rPr>
   </w:style>
-  <w:style w:type="paragraph" w:styleId="TOCHeading">
+  <w:style w:type="paragraph" w:styleId="En-ttedetabledesmatires">
     <w:name w:val="TOC Heading"/>
-    <w:basedOn w:val="Heading1"/>
+    <w:basedOn w:val="Titre1"/>
     <w:next w:val="Normal"/>
     <w:uiPriority w:val="39"/>
     <w:unhideWhenUsed/>
@@ -6399,7 +6313,7 @@
       <w:lang w:val="fr-FR" w:eastAsia="fr-FR"/>
     </w:rPr>
   </w:style>
-  <w:style w:type="paragraph" w:styleId="TOC1">
+  <w:style w:type="paragraph" w:styleId="TM1">
     <w:name w:val="toc 1"/>
     <w:basedOn w:val="Normal"/>
     <w:next w:val="Normal"/>
@@ -6420,7 +6334,7 @@
       <w:szCs w:val="24"/>
     </w:rPr>
   </w:style>
-  <w:style w:type="paragraph" w:styleId="TOC2">
+  <w:style w:type="paragraph" w:styleId="TM2">
     <w:name w:val="toc 2"/>
     <w:basedOn w:val="Normal"/>
     <w:next w:val="Normal"/>
@@ -6438,9 +6352,9 @@
       <w:bCs/>
     </w:rPr>
   </w:style>
-  <w:style w:type="character" w:styleId="Hyperlink">
+  <w:style w:type="character" w:styleId="Lienhypertexte">
     <w:name w:val="Hyperlink"/>
-    <w:basedOn w:val="DefaultParagraphFont"/>
+    <w:basedOn w:val="Policepardfaut"/>
     <w:uiPriority w:val="99"/>
     <w:unhideWhenUsed/>
     <w:rsid w:val="0085127A"/>
@@ -6449,7 +6363,7 @@
       <w:u w:val="single"/>
     </w:rPr>
   </w:style>
-  <w:style w:type="paragraph" w:styleId="TOC3">
+  <w:style w:type="paragraph" w:styleId="TM3">
     <w:name w:val="toc 3"/>
     <w:basedOn w:val="Normal"/>
     <w:next w:val="Normal"/>
@@ -6468,7 +6382,7 @@
       <w:szCs w:val="20"/>
     </w:rPr>
   </w:style>
-  <w:style w:type="paragraph" w:styleId="TOC4">
+  <w:style w:type="paragraph" w:styleId="TM4">
     <w:name w:val="toc 4"/>
     <w:basedOn w:val="Normal"/>
     <w:next w:val="Normal"/>
@@ -6487,7 +6401,7 @@
       <w:szCs w:val="20"/>
     </w:rPr>
   </w:style>
-  <w:style w:type="paragraph" w:styleId="TOC5">
+  <w:style w:type="paragraph" w:styleId="TM5">
     <w:name w:val="toc 5"/>
     <w:basedOn w:val="Normal"/>
     <w:next w:val="Normal"/>
@@ -6506,7 +6420,7 @@
       <w:szCs w:val="20"/>
     </w:rPr>
   </w:style>
-  <w:style w:type="paragraph" w:styleId="TOC6">
+  <w:style w:type="paragraph" w:styleId="TM6">
     <w:name w:val="toc 6"/>
     <w:basedOn w:val="Normal"/>
     <w:next w:val="Normal"/>
@@ -6525,7 +6439,7 @@
       <w:szCs w:val="20"/>
     </w:rPr>
   </w:style>
-  <w:style w:type="paragraph" w:styleId="TOC7">
+  <w:style w:type="paragraph" w:styleId="TM7">
     <w:name w:val="toc 7"/>
     <w:basedOn w:val="Normal"/>
     <w:next w:val="Normal"/>
@@ -6544,7 +6458,7 @@
       <w:szCs w:val="20"/>
     </w:rPr>
   </w:style>
-  <w:style w:type="paragraph" w:styleId="TOC8">
+  <w:style w:type="paragraph" w:styleId="TM8">
     <w:name w:val="toc 8"/>
     <w:basedOn w:val="Normal"/>
     <w:next w:val="Normal"/>
@@ -6563,7 +6477,7 @@
       <w:szCs w:val="20"/>
     </w:rPr>
   </w:style>
-  <w:style w:type="paragraph" w:styleId="TOC9">
+  <w:style w:type="paragraph" w:styleId="TM9">
     <w:name w:val="toc 9"/>
     <w:basedOn w:val="Normal"/>
     <w:next w:val="Normal"/>
@@ -6582,10 +6496,10 @@
       <w:szCs w:val="20"/>
     </w:rPr>
   </w:style>
-  <w:style w:type="paragraph" w:styleId="Header">
+  <w:style w:type="paragraph" w:styleId="En-tte">
     <w:name w:val="header"/>
     <w:basedOn w:val="Normal"/>
-    <w:link w:val="HeaderChar"/>
+    <w:link w:val="En-tteCar"/>
     <w:uiPriority w:val="99"/>
     <w:unhideWhenUsed/>
     <w:rsid w:val="00A14CAE"/>
@@ -6597,17 +6511,17 @@
       <w:spacing w:after="0" w:line="240" w:lineRule="auto"/>
     </w:pPr>
   </w:style>
-  <w:style w:type="character" w:customStyle="1" w:styleId="HeaderChar">
-    <w:name w:val="Header Char"/>
-    <w:basedOn w:val="DefaultParagraphFont"/>
-    <w:link w:val="Header"/>
+  <w:style w:type="character" w:customStyle="1" w:styleId="En-tteCar">
+    <w:name w:val="En-tête Car"/>
+    <w:basedOn w:val="Policepardfaut"/>
+    <w:link w:val="En-tte"/>
     <w:uiPriority w:val="99"/>
     <w:rsid w:val="00A14CAE"/>
   </w:style>
-  <w:style w:type="paragraph" w:styleId="Footer">
+  <w:style w:type="paragraph" w:styleId="Pieddepage">
     <w:name w:val="footer"/>
     <w:basedOn w:val="Normal"/>
-    <w:link w:val="FooterChar"/>
+    <w:link w:val="PieddepageCar"/>
     <w:uiPriority w:val="99"/>
     <w:unhideWhenUsed/>
     <w:rsid w:val="00A14CAE"/>
@@ -6619,10 +6533,10 @@
       <w:spacing w:after="0" w:line="240" w:lineRule="auto"/>
     </w:pPr>
   </w:style>
-  <w:style w:type="character" w:customStyle="1" w:styleId="FooterChar">
-    <w:name w:val="Footer Char"/>
-    <w:basedOn w:val="DefaultParagraphFont"/>
-    <w:link w:val="Footer"/>
+  <w:style w:type="character" w:customStyle="1" w:styleId="PieddepageCar">
+    <w:name w:val="Pied de page Car"/>
+    <w:basedOn w:val="Policepardfaut"/>
+    <w:link w:val="Pieddepage"/>
     <w:uiPriority w:val="99"/>
     <w:rsid w:val="00A14CAE"/>
   </w:style>
@@ -7844,7 +7758,7 @@
       </dsp:nvSpPr>
       <dsp:spPr>
         <a:xfrm>
-          <a:off x="468" y="504634"/>
+          <a:off x="468" y="504765"/>
           <a:ext cx="939291" cy="469645"/>
         </a:xfrm>
         <a:prstGeom prst="rect">
@@ -7929,7 +7843,7 @@
         </a:p>
       </dsp:txBody>
       <dsp:txXfrm>
-        <a:off x="468" y="504634"/>
+        <a:off x="468" y="504765"/>
         <a:ext cx="939291" cy="469645"/>
       </dsp:txXfrm>
     </dsp:sp>
@@ -7940,7 +7854,7 @@
       </dsp:nvSpPr>
       <dsp:spPr>
         <a:xfrm>
-          <a:off x="1137011" y="504634"/>
+          <a:off x="1137011" y="504765"/>
           <a:ext cx="939291" cy="469645"/>
         </a:xfrm>
         <a:prstGeom prst="rect">
@@ -8014,7 +7928,7 @@
         </a:p>
       </dsp:txBody>
       <dsp:txXfrm>
-        <a:off x="1137011" y="504634"/>
+        <a:off x="1137011" y="504765"/>
         <a:ext cx="939291" cy="469645"/>
       </dsp:txXfrm>
     </dsp:sp>
@@ -8025,7 +7939,7 @@
       </dsp:nvSpPr>
       <dsp:spPr>
         <a:xfrm>
-          <a:off x="2273554" y="504634"/>
+          <a:off x="2273554" y="504765"/>
           <a:ext cx="939291" cy="469645"/>
         </a:xfrm>
         <a:prstGeom prst="rect">
@@ -8099,7 +8013,7 @@
         </a:p>
       </dsp:txBody>
       <dsp:txXfrm>
-        <a:off x="2273554" y="504634"/>
+        <a:off x="2273554" y="504765"/>
         <a:ext cx="939291" cy="469645"/>
       </dsp:txXfrm>
     </dsp:sp>
@@ -8110,7 +8024,7 @@
       </dsp:nvSpPr>
       <dsp:spPr>
         <a:xfrm>
-          <a:off x="3410096" y="504634"/>
+          <a:off x="3410096" y="504765"/>
           <a:ext cx="939291" cy="469645"/>
         </a:xfrm>
         <a:prstGeom prst="rect">
@@ -8184,7 +8098,7 @@
         </a:p>
       </dsp:txBody>
       <dsp:txXfrm>
-        <a:off x="3410096" y="504634"/>
+        <a:off x="3410096" y="504765"/>
         <a:ext cx="939291" cy="469645"/>
       </dsp:txXfrm>
     </dsp:sp>
@@ -8195,7 +8109,7 @@
       </dsp:nvSpPr>
       <dsp:spPr>
         <a:xfrm>
-          <a:off x="4546639" y="504634"/>
+          <a:off x="4546639" y="504765"/>
           <a:ext cx="939291" cy="469645"/>
         </a:xfrm>
         <a:prstGeom prst="rect">
@@ -8262,7 +8176,7 @@
         </a:p>
       </dsp:txBody>
       <dsp:txXfrm>
-        <a:off x="4546639" y="504634"/>
+        <a:off x="4546639" y="504765"/>
         <a:ext cx="939291" cy="469645"/>
       </dsp:txXfrm>
     </dsp:sp>
@@ -10712,10 +10626,6 @@
 </file>
 
 <file path=customXml/item1.xml><?xml version="1.0" encoding="utf-8"?>
-<b:Sources xmlns:b="http://schemas.openxmlformats.org/officeDocument/2006/bibliography" xmlns="http://schemas.openxmlformats.org/officeDocument/2006/bibliography" SelectedStyle="\APASixthEditionOfficeOnline.xsl" StyleName="APA" Version="6"/>
-</file>
-
-<file path=customXml/item2.xml><?xml version="1.0" encoding="utf-8"?>
 <p:properties xmlns:p="http://schemas.microsoft.com/office/2006/metadata/properties" xmlns:xsi="http://www.w3.org/2001/XMLSchema-instance" xmlns:pc="http://schemas.microsoft.com/office/infopath/2007/PartnerControls">
   <documentManagement>
     <lcf76f155ced4ddcb4097134ff3c332f xmlns="adde9b22-cb11-4283-84e8-ed065c71e1a8">
@@ -10725,16 +10635,11 @@
 </p:properties>
 </file>
 
-<file path=customXml/item3.xml><?xml version="1.0" encoding="utf-8"?>
-<?mso-contentType ?>
-<FormTemplates xmlns="http://schemas.microsoft.com/sharepoint/v3/contenttype/forms">
-  <Display>DocumentLibraryForm</Display>
-  <Edit>DocumentLibraryForm</Edit>
-  <New>DocumentLibraryForm</New>
-</FormTemplates>
+<file path=customXml/item2.xml><?xml version="1.0" encoding="utf-8"?>
+<b:Sources xmlns:b="http://schemas.openxmlformats.org/officeDocument/2006/bibliography" xmlns="http://schemas.openxmlformats.org/officeDocument/2006/bibliography" SelectedStyle="\APASixthEditionOfficeOnline.xsl" StyleName="APA" Version="6"/>
 </file>
 
-<file path=customXml/item4.xml><?xml version="1.0" encoding="utf-8"?>
+<file path=customXml/item3.xml><?xml version="1.0" encoding="utf-8"?>
 <ct:contentTypeSchema xmlns:ct="http://schemas.microsoft.com/office/2006/metadata/contentType" xmlns:ma="http://schemas.microsoft.com/office/2006/metadata/properties/metaAttributes" ct:_="" ma:_="" ma:contentTypeName="Document" ma:contentTypeID="0x010100FF026CF1726D714799328EDBDEA775B1" ma:contentTypeVersion="8" ma:contentTypeDescription="Create a new document." ma:contentTypeScope="" ma:versionID="55ab2570e4289f1721a4986a22457f24">
   <xsd:schema xmlns:xsd="http://www.w3.org/2001/XMLSchema" xmlns:xs="http://www.w3.org/2001/XMLSchema" xmlns:p="http://schemas.microsoft.com/office/2006/metadata/properties" xmlns:ns2="adde9b22-cb11-4283-84e8-ed065c71e1a8" targetNamespace="http://schemas.microsoft.com/office/2006/metadata/properties" ma:root="true" ma:fieldsID="97ededc985169840886fe5eb1ebfde2d" ns2:_="">
     <xsd:import namespace="adde9b22-cb11-4283-84e8-ed065c71e1a8"/>
@@ -10900,15 +10805,16 @@
 </ct:contentTypeSchema>
 </file>
 
-<file path=customXml/itemProps1.xml><?xml version="1.0" encoding="utf-8"?>
-<ds:datastoreItem xmlns:ds="http://schemas.openxmlformats.org/officeDocument/2006/customXml" ds:itemID="{6FBA1F0E-7692-4D80-B1B3-7977C9F9010A}">
-  <ds:schemaRefs>
-    <ds:schemaRef ds:uri="http://schemas.openxmlformats.org/officeDocument/2006/bibliography"/>
-  </ds:schemaRefs>
-</ds:datastoreItem>
+<file path=customXml/item4.xml><?xml version="1.0" encoding="utf-8"?>
+<?mso-contentType ?>
+<FormTemplates xmlns="http://schemas.microsoft.com/sharepoint/v3/contenttype/forms">
+  <Display>DocumentLibraryForm</Display>
+  <Edit>DocumentLibraryForm</Edit>
+  <New>DocumentLibraryForm</New>
+</FormTemplates>
 </file>
 
-<file path=customXml/itemProps2.xml><?xml version="1.0" encoding="utf-8"?>
+<file path=customXml/itemProps1.xml><?xml version="1.0" encoding="utf-8"?>
 <ds:datastoreItem xmlns:ds="http://schemas.openxmlformats.org/officeDocument/2006/customXml" ds:itemID="{DBEB2E31-9134-4D6B-9E97-7F8C965EBE99}">
   <ds:schemaRefs>
     <ds:schemaRef ds:uri="http://schemas.microsoft.com/office/2006/metadata/properties"/>
@@ -10918,15 +10824,15 @@
 </ds:datastoreItem>
 </file>
 
-<file path=customXml/itemProps3.xml><?xml version="1.0" encoding="utf-8"?>
-<ds:datastoreItem xmlns:ds="http://schemas.openxmlformats.org/officeDocument/2006/customXml" ds:itemID="{BD4E6562-E98B-4EA4-A41B-0DB7041FD4FD}">
+<file path=customXml/itemProps2.xml><?xml version="1.0" encoding="utf-8"?>
+<ds:datastoreItem xmlns:ds="http://schemas.openxmlformats.org/officeDocument/2006/customXml" ds:itemID="{6FBA1F0E-7692-4D80-B1B3-7977C9F9010A}">
   <ds:schemaRefs>
-    <ds:schemaRef ds:uri="http://schemas.microsoft.com/sharepoint/v3/contenttype/forms"/>
+    <ds:schemaRef ds:uri="http://schemas.openxmlformats.org/officeDocument/2006/bibliography"/>
   </ds:schemaRefs>
 </ds:datastoreItem>
 </file>
 
-<file path=customXml/itemProps4.xml><?xml version="1.0" encoding="utf-8"?>
+<file path=customXml/itemProps3.xml><?xml version="1.0" encoding="utf-8"?>
 <ds:datastoreItem xmlns:ds="http://schemas.openxmlformats.org/officeDocument/2006/customXml" ds:itemID="{B39F24E6-60B6-4A4E-99F8-7B99348B18F0}">
   <ds:schemaRefs>
     <ds:schemaRef ds:uri="http://schemas.microsoft.com/office/2006/metadata/contentType"/>
@@ -10942,4 +10848,12 @@
     <ds:schemaRef ds:uri="http://schemas.microsoft.com/internal/obd"/>
   </ds:schemaRefs>
 </ds:datastoreItem>
+</file>
+
+<file path=customXml/itemProps4.xml><?xml version="1.0" encoding="utf-8"?>
+<ds:datastoreItem xmlns:ds="http://schemas.openxmlformats.org/officeDocument/2006/customXml" ds:itemID="{BD4E6562-E98B-4EA4-A41B-0DB7041FD4FD}">
+  <ds:schemaRefs>
+    <ds:schemaRef ds:uri="http://schemas.microsoft.com/sharepoint/v3/contenttype/forms"/>
+  </ds:schemaRefs>
+</ds:datastoreItem>
 </file>
</xml_diff>